<commit_message>
Simple Story - Business
Dialogue for simple story's business storyline.
</commit_message>
<xml_diff>
--- a/Design/Events/Simple/Simple Story - Homeless.docx
+++ b/Design/Events/Simple/Simple Story - Homeless.docx
@@ -993,6 +993,28 @@
       <w:pPr>
         <w:rPr>
           <w:rFonts w:ascii="Arial" w:hAnsi="Arial" w:cs="Arial"/>
+          <w:b/>
+        </w:rPr>
+      </w:pPr>
+      <w:r>
+        <w:rPr>
+          <w:rFonts w:ascii="Arial" w:hAnsi="Arial" w:cs="Arial"/>
+          <w:b/>
+        </w:rPr>
+        <w:t>He tells you about the “Brotherhood”</w:t>
+      </w:r>
+    </w:p>
+    <w:p>
+      <w:pPr>
+        <w:rPr>
+          <w:rFonts w:ascii="Arial" w:hAnsi="Arial" w:cs="Arial"/>
+        </w:rPr>
+      </w:pPr>
+    </w:p>
+    <w:p>
+      <w:pPr>
+        <w:rPr>
+          <w:rFonts w:ascii="Arial" w:hAnsi="Arial" w:cs="Arial"/>
           <w:u w:val="single"/>
         </w:rPr>
       </w:pPr>
@@ -1027,7 +1049,13 @@
         <w:rPr>
           <w:rFonts w:ascii="Arial" w:hAnsi="Arial" w:cs="Arial"/>
         </w:rPr>
-        <w:t>P: (I just helped an insane hobo)</w:t>
+        <w:t>P: (I just helped a socialist</w:t>
+      </w:r>
+      <w:r>
+        <w:rPr>
+          <w:rFonts w:ascii="Arial" w:hAnsi="Arial" w:cs="Arial"/>
+        </w:rPr>
+        <w:t xml:space="preserve"> hobo)</w:t>
       </w:r>
     </w:p>
     <w:p>
@@ -1137,6 +1165,14 @@
         </w:rPr>
         <w:t>SUPERIORITY FOR THE SAKE OF A FAIRER AMERICA! THE BROTHERHOOD WILL LIVE TO HOLD ANOTHER BOTTLE!</w:t>
       </w:r>
+      <w:r>
+        <w:rPr>
+          <w:rFonts w:ascii="Arial" w:hAnsi="Arial" w:cs="Arial"/>
+        </w:rPr>
+        <w:t xml:space="preserve"> Of course, sisters are welcome too.</w:t>
+      </w:r>
+      <w:bookmarkStart w:id="0" w:name="_GoBack"/>
+      <w:bookmarkEnd w:id="0"/>
     </w:p>
     <w:p>
       <w:pPr>
@@ -1251,6 +1287,27 @@
       <w:pPr>
         <w:rPr>
           <w:rFonts w:ascii="Arial" w:hAnsi="Arial" w:cs="Arial"/>
+        </w:rPr>
+      </w:pPr>
+      <w:r>
+        <w:rPr>
+          <w:rFonts w:ascii="Arial" w:hAnsi="Arial" w:cs="Arial"/>
+          <w:b/>
+        </w:rPr>
+        <w:t>Steal a microchip from “Big Business”</w:t>
+      </w:r>
+    </w:p>
+    <w:p>
+      <w:pPr>
+        <w:rPr>
+          <w:rFonts w:ascii="Arial" w:hAnsi="Arial" w:cs="Arial"/>
+        </w:rPr>
+      </w:pPr>
+    </w:p>
+    <w:p>
+      <w:pPr>
+        <w:rPr>
+          <w:rFonts w:ascii="Arial" w:hAnsi="Arial" w:cs="Arial"/>
           <w:u w:val="single"/>
         </w:rPr>
       </w:pPr>
@@ -1436,8 +1493,6 @@
         </w:rPr>
         <w:t>Narrator: Don’t get melancholy. You’ll still have tons of choices.</w:t>
       </w:r>
-      <w:bookmarkStart w:id="0" w:name="_GoBack"/>
-      <w:bookmarkEnd w:id="0"/>
     </w:p>
     <w:sectPr>
       <w:pgSz w:w="12240" w:h="15840"/>

</xml_diff>

<commit_message>
The Most LAST MINUTE Update ever!
</commit_message>
<xml_diff>
--- a/Design/Events/Simple/Simple Story - Homeless.docx
+++ b/Design/Events/Simple/Simple Story - Homeless.docx
@@ -993,28 +993,6 @@
       <w:pPr>
         <w:rPr>
           <w:rFonts w:ascii="Arial" w:hAnsi="Arial" w:cs="Arial"/>
-          <w:b/>
-        </w:rPr>
-      </w:pPr>
-      <w:r>
-        <w:rPr>
-          <w:rFonts w:ascii="Arial" w:hAnsi="Arial" w:cs="Arial"/>
-          <w:b/>
-        </w:rPr>
-        <w:t>He tells you about the “Brotherhood”</w:t>
-      </w:r>
-    </w:p>
-    <w:p>
-      <w:pPr>
-        <w:rPr>
-          <w:rFonts w:ascii="Arial" w:hAnsi="Arial" w:cs="Arial"/>
-        </w:rPr>
-      </w:pPr>
-    </w:p>
-    <w:p>
-      <w:pPr>
-        <w:rPr>
-          <w:rFonts w:ascii="Arial" w:hAnsi="Arial" w:cs="Arial"/>
           <w:u w:val="single"/>
         </w:rPr>
       </w:pPr>
@@ -1049,13 +1027,7 @@
         <w:rPr>
           <w:rFonts w:ascii="Arial" w:hAnsi="Arial" w:cs="Arial"/>
         </w:rPr>
-        <w:t>P: (I just helped a socialist</w:t>
-      </w:r>
-      <w:r>
-        <w:rPr>
-          <w:rFonts w:ascii="Arial" w:hAnsi="Arial" w:cs="Arial"/>
-        </w:rPr>
-        <w:t xml:space="preserve"> hobo)</w:t>
+        <w:t>P: (I just helped an insane hobo)</w:t>
       </w:r>
     </w:p>
     <w:p>
@@ -1165,334 +1137,307 @@
         </w:rPr>
         <w:t>SUPERIORITY FOR THE SAKE OF A FAIRER AMERICA! THE BROTHERHOOD WILL LIVE TO HOLD ANOTHER BOTTLE!</w:t>
       </w:r>
-      <w:r>
-        <w:rPr>
-          <w:rFonts w:ascii="Arial" w:hAnsi="Arial" w:cs="Arial"/>
-        </w:rPr>
-        <w:t xml:space="preserve"> Of course, sisters are welcome too.</w:t>
+    </w:p>
+    <w:p>
+      <w:pPr>
+        <w:rPr>
+          <w:rFonts w:ascii="Arial" w:hAnsi="Arial" w:cs="Arial"/>
+        </w:rPr>
+      </w:pPr>
+      <w:r>
+        <w:rPr>
+          <w:rFonts w:ascii="Arial" w:hAnsi="Arial" w:cs="Arial"/>
+        </w:rPr>
+        <w:t>P: Of what?</w:t>
+      </w:r>
+    </w:p>
+    <w:p>
+      <w:pPr>
+        <w:rPr>
+          <w:rFonts w:ascii="Arial" w:hAnsi="Arial" w:cs="Arial"/>
+        </w:rPr>
+      </w:pPr>
+      <w:r>
+        <w:rPr>
+          <w:rFonts w:ascii="Arial" w:hAnsi="Arial" w:cs="Arial"/>
+        </w:rPr>
+        <w:t>HM: Never you mind.</w:t>
+      </w:r>
+    </w:p>
+    <w:p>
+      <w:pPr>
+        <w:rPr>
+          <w:rFonts w:ascii="Arial" w:hAnsi="Arial" w:cs="Arial"/>
+        </w:rPr>
+      </w:pPr>
+      <w:r>
+        <w:rPr>
+          <w:rFonts w:ascii="Arial" w:hAnsi="Arial" w:cs="Arial"/>
+        </w:rPr>
+        <w:t>HM: Are you in?</w:t>
+      </w:r>
+    </w:p>
+    <w:p>
+      <w:pPr>
+        <w:rPr>
+          <w:rFonts w:ascii="Arial" w:hAnsi="Arial" w:cs="Arial"/>
+        </w:rPr>
+      </w:pPr>
+      <w:r>
+        <w:rPr>
+          <w:rFonts w:ascii="Arial" w:hAnsi="Arial" w:cs="Arial"/>
+        </w:rPr>
+        <w:tab/>
+        <w:t>(…) Not now</w:t>
+      </w:r>
+    </w:p>
+    <w:p>
+      <w:pPr>
+        <w:rPr>
+          <w:rFonts w:ascii="Arial" w:hAnsi="Arial" w:cs="Arial"/>
+        </w:rPr>
+      </w:pPr>
+      <w:r>
+        <w:rPr>
+          <w:rFonts w:ascii="Arial" w:hAnsi="Arial" w:cs="Arial"/>
+        </w:rPr>
+        <w:tab/>
+        <w:t>(!) Yes</w:t>
+      </w:r>
+    </w:p>
+    <w:p>
+      <w:pPr>
+        <w:rPr>
+          <w:rFonts w:ascii="Arial" w:hAnsi="Arial" w:cs="Arial"/>
+        </w:rPr>
+      </w:pPr>
+    </w:p>
+    <w:p>
+      <w:pPr>
+        <w:rPr>
+          <w:rFonts w:ascii="Arial" w:hAnsi="Arial" w:cs="Arial"/>
+          <w:u w:val="single"/>
+        </w:rPr>
+      </w:pPr>
+      <w:r>
+        <w:rPr>
+          <w:rFonts w:ascii="Arial" w:hAnsi="Arial" w:cs="Arial"/>
+          <w:u w:val="single"/>
+        </w:rPr>
+        <w:t>(…) Not now</w:t>
+      </w:r>
+    </w:p>
+    <w:p>
+      <w:pPr>
+        <w:rPr>
+          <w:rFonts w:ascii="Arial" w:hAnsi="Arial" w:cs="Arial"/>
+        </w:rPr>
+      </w:pPr>
+      <w:r>
+        <w:rPr>
+          <w:rFonts w:ascii="Arial" w:hAnsi="Arial" w:cs="Arial"/>
+        </w:rPr>
+        <w:t>HM: …To think I trusted you…</w:t>
+      </w:r>
+    </w:p>
+    <w:p>
+      <w:pPr>
+        <w:rPr>
+          <w:rFonts w:ascii="Arial" w:hAnsi="Arial" w:cs="Arial"/>
+        </w:rPr>
+      </w:pPr>
+    </w:p>
+    <w:p>
+      <w:pPr>
+        <w:rPr>
+          <w:rFonts w:ascii="Arial" w:hAnsi="Arial" w:cs="Arial"/>
+          <w:u w:val="single"/>
+        </w:rPr>
+      </w:pPr>
+      <w:r>
+        <w:rPr>
+          <w:rFonts w:ascii="Arial" w:hAnsi="Arial" w:cs="Arial"/>
+          <w:u w:val="single"/>
+        </w:rPr>
+        <w:t>(!) Yes</w:t>
+      </w:r>
+    </w:p>
+    <w:p>
+      <w:pPr>
+        <w:rPr>
+          <w:rFonts w:ascii="Arial" w:hAnsi="Arial" w:cs="Arial"/>
+        </w:rPr>
+      </w:pPr>
+      <w:r>
+        <w:rPr>
+          <w:rFonts w:ascii="Arial" w:hAnsi="Arial" w:cs="Arial"/>
+        </w:rPr>
+        <w:t>P: Meh, ok.</w:t>
+      </w:r>
+    </w:p>
+    <w:p>
+      <w:pPr>
+        <w:rPr>
+          <w:rFonts w:ascii="Arial" w:hAnsi="Arial" w:cs="Arial"/>
+        </w:rPr>
+      </w:pPr>
+      <w:r>
+        <w:rPr>
+          <w:rFonts w:ascii="Arial" w:hAnsi="Arial" w:cs="Arial"/>
+        </w:rPr>
+        <w:t>HM: It is good to see you share our fiery passion, my comrade.</w:t>
+      </w:r>
+    </w:p>
+    <w:p>
+      <w:pPr>
+        <w:rPr>
+          <w:rFonts w:ascii="Arial" w:hAnsi="Arial" w:cs="Arial"/>
+        </w:rPr>
+      </w:pPr>
+      <w:r>
+        <w:rPr>
+          <w:rFonts w:ascii="Arial" w:hAnsi="Arial" w:cs="Arial"/>
+        </w:rPr>
+        <w:t>HM: But we have an initiation. You may choose to this with someone, but ultimately, you are responsible for your actions.</w:t>
+      </w:r>
+    </w:p>
+    <w:p>
+      <w:pPr>
+        <w:rPr>
+          <w:rFonts w:ascii="Arial" w:hAnsi="Arial" w:cs="Arial"/>
+        </w:rPr>
+      </w:pPr>
+      <w:r>
+        <w:rPr>
+          <w:rFonts w:ascii="Arial" w:hAnsi="Arial" w:cs="Arial"/>
+        </w:rPr>
+        <w:t>HM: Steal a mi</w:t>
+      </w:r>
+      <w:r>
+        <w:rPr>
+          <w:rFonts w:ascii="Arial" w:hAnsi="Arial" w:cs="Arial"/>
+        </w:rPr>
+        <w:t>crochip from the CEO of that big building over there.</w:t>
+      </w:r>
+    </w:p>
+    <w:p>
+      <w:pPr>
+        <w:rPr>
+          <w:rFonts w:ascii="Arial" w:hAnsi="Arial" w:cs="Arial"/>
+        </w:rPr>
+      </w:pPr>
+      <w:r>
+        <w:rPr>
+          <w:rFonts w:ascii="Arial" w:hAnsi="Arial" w:cs="Arial"/>
+        </w:rPr>
+        <w:t>P: “Big Business?”</w:t>
+      </w:r>
+    </w:p>
+    <w:p>
+      <w:pPr>
+        <w:rPr>
+          <w:rFonts w:ascii="Arial" w:hAnsi="Arial" w:cs="Arial"/>
+        </w:rPr>
+      </w:pPr>
+      <w:r>
+        <w:rPr>
+          <w:rFonts w:ascii="Arial" w:hAnsi="Arial" w:cs="Arial"/>
+        </w:rPr>
+        <w:t>HM: Yes, and then make your way back here.</w:t>
+      </w:r>
+    </w:p>
+    <w:p>
+      <w:pPr>
+        <w:rPr>
+          <w:rFonts w:ascii="Arial" w:hAnsi="Arial" w:cs="Arial"/>
+        </w:rPr>
+      </w:pPr>
+      <w:r>
+        <w:rPr>
+          <w:rFonts w:ascii="Arial" w:hAnsi="Arial" w:cs="Arial"/>
+        </w:rPr>
+        <w:t>HM: And remember. You do not talk about THE BROTHERHOOD. You DO NOT talk about THE BROTHERHOOD.</w:t>
+      </w:r>
+    </w:p>
+    <w:p>
+      <w:pPr>
+        <w:rPr>
+          <w:rFonts w:ascii="Arial" w:hAnsi="Arial" w:cs="Arial"/>
+        </w:rPr>
+      </w:pPr>
+      <w:r>
+        <w:rPr>
+          <w:rFonts w:ascii="Arial" w:hAnsi="Arial" w:cs="Arial"/>
+        </w:rPr>
+        <w:t>HM: I await your return.</w:t>
+      </w:r>
+    </w:p>
+    <w:p>
+      <w:pPr>
+        <w:rPr>
+          <w:rFonts w:ascii="Arial" w:hAnsi="Arial" w:cs="Arial"/>
+        </w:rPr>
+      </w:pPr>
+      <w:r>
+        <w:rPr>
+          <w:rFonts w:ascii="Arial" w:hAnsi="Arial" w:cs="Arial"/>
+        </w:rPr>
+        <w:t>Narrator: Well, it seems you have found yourself a nice hole to bury yourself in.</w:t>
+      </w:r>
+    </w:p>
+    <w:p>
+      <w:pPr>
+        <w:rPr>
+          <w:rFonts w:ascii="Arial" w:hAnsi="Arial" w:cs="Arial"/>
+        </w:rPr>
+      </w:pPr>
+      <w:r>
+        <w:rPr>
+          <w:rFonts w:ascii="Arial" w:hAnsi="Arial" w:cs="Arial"/>
+        </w:rPr>
+        <w:t>P: There’s no going back after this.</w:t>
+      </w:r>
+    </w:p>
+    <w:p>
+      <w:pPr>
+        <w:rPr>
+          <w:rFonts w:ascii="Arial" w:hAnsi="Arial" w:cs="Arial"/>
+        </w:rPr>
+      </w:pPr>
+      <w:r>
+        <w:rPr>
+          <w:rFonts w:ascii="Arial" w:hAnsi="Arial" w:cs="Arial"/>
+        </w:rPr>
+        <w:t>Narrator: Cheer up, you won’t be alone.</w:t>
+      </w:r>
+    </w:p>
+    <w:p>
+      <w:pPr>
+        <w:rPr>
+          <w:rFonts w:ascii="Arial" w:hAnsi="Arial" w:cs="Arial"/>
+        </w:rPr>
+      </w:pPr>
+      <w:r>
+        <w:rPr>
+          <w:rFonts w:ascii="Arial" w:hAnsi="Arial" w:cs="Arial"/>
+        </w:rPr>
+        <w:t>P: No, I mean I feel like I should say that to someone, like it’s important.</w:t>
+      </w:r>
+    </w:p>
+    <w:p>
+      <w:pPr>
+        <w:rPr>
+          <w:rFonts w:ascii="Arial" w:hAnsi="Arial" w:cs="Arial"/>
+        </w:rPr>
+      </w:pPr>
+      <w:r>
+        <w:rPr>
+          <w:rFonts w:ascii="Arial" w:hAnsi="Arial" w:cs="Arial"/>
+        </w:rPr>
+        <w:t>Narrator: Don’t get melancholy. You’ll still have tons of choices.</w:t>
       </w:r>
       <w:bookmarkStart w:id="0" w:name="_GoBack"/>
       <w:bookmarkEnd w:id="0"/>
-    </w:p>
-    <w:p>
-      <w:pPr>
-        <w:rPr>
-          <w:rFonts w:ascii="Arial" w:hAnsi="Arial" w:cs="Arial"/>
-        </w:rPr>
-      </w:pPr>
-      <w:r>
-        <w:rPr>
-          <w:rFonts w:ascii="Arial" w:hAnsi="Arial" w:cs="Arial"/>
-        </w:rPr>
-        <w:t>P: Of what?</w:t>
-      </w:r>
-    </w:p>
-    <w:p>
-      <w:pPr>
-        <w:rPr>
-          <w:rFonts w:ascii="Arial" w:hAnsi="Arial" w:cs="Arial"/>
-        </w:rPr>
-      </w:pPr>
-      <w:r>
-        <w:rPr>
-          <w:rFonts w:ascii="Arial" w:hAnsi="Arial" w:cs="Arial"/>
-        </w:rPr>
-        <w:t>HM: Never you mind.</w:t>
-      </w:r>
-    </w:p>
-    <w:p>
-      <w:pPr>
-        <w:rPr>
-          <w:rFonts w:ascii="Arial" w:hAnsi="Arial" w:cs="Arial"/>
-        </w:rPr>
-      </w:pPr>
-      <w:r>
-        <w:rPr>
-          <w:rFonts w:ascii="Arial" w:hAnsi="Arial" w:cs="Arial"/>
-        </w:rPr>
-        <w:t>HM: Are you in?</w:t>
-      </w:r>
-    </w:p>
-    <w:p>
-      <w:pPr>
-        <w:rPr>
-          <w:rFonts w:ascii="Arial" w:hAnsi="Arial" w:cs="Arial"/>
-        </w:rPr>
-      </w:pPr>
-      <w:r>
-        <w:rPr>
-          <w:rFonts w:ascii="Arial" w:hAnsi="Arial" w:cs="Arial"/>
-        </w:rPr>
-        <w:tab/>
-        <w:t>(…) Not now</w:t>
-      </w:r>
-    </w:p>
-    <w:p>
-      <w:pPr>
-        <w:rPr>
-          <w:rFonts w:ascii="Arial" w:hAnsi="Arial" w:cs="Arial"/>
-        </w:rPr>
-      </w:pPr>
-      <w:r>
-        <w:rPr>
-          <w:rFonts w:ascii="Arial" w:hAnsi="Arial" w:cs="Arial"/>
-        </w:rPr>
-        <w:tab/>
-        <w:t>(!) Yes</w:t>
-      </w:r>
-    </w:p>
-    <w:p>
-      <w:pPr>
-        <w:rPr>
-          <w:rFonts w:ascii="Arial" w:hAnsi="Arial" w:cs="Arial"/>
-        </w:rPr>
-      </w:pPr>
-    </w:p>
-    <w:p>
-      <w:pPr>
-        <w:rPr>
-          <w:rFonts w:ascii="Arial" w:hAnsi="Arial" w:cs="Arial"/>
-          <w:u w:val="single"/>
-        </w:rPr>
-      </w:pPr>
-      <w:r>
-        <w:rPr>
-          <w:rFonts w:ascii="Arial" w:hAnsi="Arial" w:cs="Arial"/>
-          <w:u w:val="single"/>
-        </w:rPr>
-        <w:t>(…) Not now</w:t>
-      </w:r>
-    </w:p>
-    <w:p>
-      <w:pPr>
-        <w:rPr>
-          <w:rFonts w:ascii="Arial" w:hAnsi="Arial" w:cs="Arial"/>
-        </w:rPr>
-      </w:pPr>
-      <w:r>
-        <w:rPr>
-          <w:rFonts w:ascii="Arial" w:hAnsi="Arial" w:cs="Arial"/>
-        </w:rPr>
-        <w:t>HM: …To think I trusted you…</w:t>
-      </w:r>
-    </w:p>
-    <w:p>
-      <w:pPr>
-        <w:rPr>
-          <w:rFonts w:ascii="Arial" w:hAnsi="Arial" w:cs="Arial"/>
-        </w:rPr>
-      </w:pPr>
-    </w:p>
-    <w:p>
-      <w:pPr>
-        <w:rPr>
-          <w:rFonts w:ascii="Arial" w:hAnsi="Arial" w:cs="Arial"/>
-        </w:rPr>
-      </w:pPr>
-      <w:r>
-        <w:rPr>
-          <w:rFonts w:ascii="Arial" w:hAnsi="Arial" w:cs="Arial"/>
-          <w:b/>
-        </w:rPr>
-        <w:t>Steal a microchip from “Big Business”</w:t>
-      </w:r>
-    </w:p>
-    <w:p>
-      <w:pPr>
-        <w:rPr>
-          <w:rFonts w:ascii="Arial" w:hAnsi="Arial" w:cs="Arial"/>
-        </w:rPr>
-      </w:pPr>
-    </w:p>
-    <w:p>
-      <w:pPr>
-        <w:rPr>
-          <w:rFonts w:ascii="Arial" w:hAnsi="Arial" w:cs="Arial"/>
-          <w:u w:val="single"/>
-        </w:rPr>
-      </w:pPr>
-      <w:r>
-        <w:rPr>
-          <w:rFonts w:ascii="Arial" w:hAnsi="Arial" w:cs="Arial"/>
-          <w:u w:val="single"/>
-        </w:rPr>
-        <w:t>(!) Yes</w:t>
-      </w:r>
-    </w:p>
-    <w:p>
-      <w:pPr>
-        <w:rPr>
-          <w:rFonts w:ascii="Arial" w:hAnsi="Arial" w:cs="Arial"/>
-        </w:rPr>
-      </w:pPr>
-      <w:r>
-        <w:rPr>
-          <w:rFonts w:ascii="Arial" w:hAnsi="Arial" w:cs="Arial"/>
-        </w:rPr>
-        <w:t>P: Meh, ok.</w:t>
-      </w:r>
-    </w:p>
-    <w:p>
-      <w:pPr>
-        <w:rPr>
-          <w:rFonts w:ascii="Arial" w:hAnsi="Arial" w:cs="Arial"/>
-        </w:rPr>
-      </w:pPr>
-      <w:r>
-        <w:rPr>
-          <w:rFonts w:ascii="Arial" w:hAnsi="Arial" w:cs="Arial"/>
-        </w:rPr>
-        <w:t>HM: It is good to see you share our fiery passion, my comrade.</w:t>
-      </w:r>
-    </w:p>
-    <w:p>
-      <w:pPr>
-        <w:rPr>
-          <w:rFonts w:ascii="Arial" w:hAnsi="Arial" w:cs="Arial"/>
-        </w:rPr>
-      </w:pPr>
-      <w:r>
-        <w:rPr>
-          <w:rFonts w:ascii="Arial" w:hAnsi="Arial" w:cs="Arial"/>
-        </w:rPr>
-        <w:t>HM: But we have an initiation. You may choose to this with someone, but ultimately, you are responsible for your actions.</w:t>
-      </w:r>
-    </w:p>
-    <w:p>
-      <w:pPr>
-        <w:rPr>
-          <w:rFonts w:ascii="Arial" w:hAnsi="Arial" w:cs="Arial"/>
-        </w:rPr>
-      </w:pPr>
-      <w:r>
-        <w:rPr>
-          <w:rFonts w:ascii="Arial" w:hAnsi="Arial" w:cs="Arial"/>
-        </w:rPr>
-        <w:t>HM: Steal a mi</w:t>
-      </w:r>
-      <w:r>
-        <w:rPr>
-          <w:rFonts w:ascii="Arial" w:hAnsi="Arial" w:cs="Arial"/>
-        </w:rPr>
-        <w:t>crochip from the CEO of that big building over there.</w:t>
-      </w:r>
-    </w:p>
-    <w:p>
-      <w:pPr>
-        <w:rPr>
-          <w:rFonts w:ascii="Arial" w:hAnsi="Arial" w:cs="Arial"/>
-        </w:rPr>
-      </w:pPr>
-      <w:r>
-        <w:rPr>
-          <w:rFonts w:ascii="Arial" w:hAnsi="Arial" w:cs="Arial"/>
-        </w:rPr>
-        <w:t>P: “Big Business?”</w:t>
-      </w:r>
-    </w:p>
-    <w:p>
-      <w:pPr>
-        <w:rPr>
-          <w:rFonts w:ascii="Arial" w:hAnsi="Arial" w:cs="Arial"/>
-        </w:rPr>
-      </w:pPr>
-      <w:r>
-        <w:rPr>
-          <w:rFonts w:ascii="Arial" w:hAnsi="Arial" w:cs="Arial"/>
-        </w:rPr>
-        <w:t>HM: Yes, and then make your way back here.</w:t>
-      </w:r>
-    </w:p>
-    <w:p>
-      <w:pPr>
-        <w:rPr>
-          <w:rFonts w:ascii="Arial" w:hAnsi="Arial" w:cs="Arial"/>
-        </w:rPr>
-      </w:pPr>
-      <w:r>
-        <w:rPr>
-          <w:rFonts w:ascii="Arial" w:hAnsi="Arial" w:cs="Arial"/>
-        </w:rPr>
-        <w:t>HM: And remember. You do not talk about THE BROTHERHOOD. You DO NOT talk about THE BROTHERHOOD.</w:t>
-      </w:r>
-    </w:p>
-    <w:p>
-      <w:pPr>
-        <w:rPr>
-          <w:rFonts w:ascii="Arial" w:hAnsi="Arial" w:cs="Arial"/>
-        </w:rPr>
-      </w:pPr>
-      <w:r>
-        <w:rPr>
-          <w:rFonts w:ascii="Arial" w:hAnsi="Arial" w:cs="Arial"/>
-        </w:rPr>
-        <w:t>HM: I await your return.</w:t>
-      </w:r>
-    </w:p>
-    <w:p>
-      <w:pPr>
-        <w:rPr>
-          <w:rFonts w:ascii="Arial" w:hAnsi="Arial" w:cs="Arial"/>
-        </w:rPr>
-      </w:pPr>
-      <w:r>
-        <w:rPr>
-          <w:rFonts w:ascii="Arial" w:hAnsi="Arial" w:cs="Arial"/>
-        </w:rPr>
-        <w:t>Narrator: Well, it seems you have found yourself a nice hole to bury yourself in.</w:t>
-      </w:r>
-    </w:p>
-    <w:p>
-      <w:pPr>
-        <w:rPr>
-          <w:rFonts w:ascii="Arial" w:hAnsi="Arial" w:cs="Arial"/>
-        </w:rPr>
-      </w:pPr>
-      <w:r>
-        <w:rPr>
-          <w:rFonts w:ascii="Arial" w:hAnsi="Arial" w:cs="Arial"/>
-        </w:rPr>
-        <w:t>P: There’s no going back after this.</w:t>
-      </w:r>
-    </w:p>
-    <w:p>
-      <w:pPr>
-        <w:rPr>
-          <w:rFonts w:ascii="Arial" w:hAnsi="Arial" w:cs="Arial"/>
-        </w:rPr>
-      </w:pPr>
-      <w:r>
-        <w:rPr>
-          <w:rFonts w:ascii="Arial" w:hAnsi="Arial" w:cs="Arial"/>
-        </w:rPr>
-        <w:t>Narrator: Cheer up, you won’t be alone.</w:t>
-      </w:r>
-    </w:p>
-    <w:p>
-      <w:pPr>
-        <w:rPr>
-          <w:rFonts w:ascii="Arial" w:hAnsi="Arial" w:cs="Arial"/>
-        </w:rPr>
-      </w:pPr>
-      <w:r>
-        <w:rPr>
-          <w:rFonts w:ascii="Arial" w:hAnsi="Arial" w:cs="Arial"/>
-        </w:rPr>
-        <w:t>P: No, I mean I feel like I should say that to someone, like it’s important.</w:t>
-      </w:r>
-    </w:p>
-    <w:p>
-      <w:pPr>
-        <w:rPr>
-          <w:rFonts w:ascii="Arial" w:hAnsi="Arial" w:cs="Arial"/>
-        </w:rPr>
-      </w:pPr>
-      <w:r>
-        <w:rPr>
-          <w:rFonts w:ascii="Arial" w:hAnsi="Arial" w:cs="Arial"/>
-        </w:rPr>
-        <w:t>Narrator: Don’t get melancholy. You’ll still have tons of choices.</w:t>
-      </w:r>
     </w:p>
     <w:sectPr>
       <w:pgSz w:w="12240" w:h="15840"/>

</xml_diff>